<commit_message>
blog finish two pages
</commit_message>
<xml_diff>
--- a/Design Documentation/呼啸山庄设计文档.docx
+++ b/Design Documentation/呼啸山庄设计文档.docx
@@ -63,6 +63,7 @@
     <w:p>
       <w:pPr>
         <w:numPr>
+          <w:ilvl w:val="0"/>
           <w:numId w:val="0"/>
         </w:numPr>
         <w:jc w:val="both"/>
@@ -80,12 +81,11 @@
         </w:rPr>
         <w:t xml:space="preserve">  总的来说，这个项目是一个技术实验平台，大家可以随意加上自己想加的功能。备忘和博客这两个功能开发完成后会部署到阿里云上。域名是huxiaoshanzhuang.cn。</w:t>
       </w:r>
-      <w:bookmarkStart w:id="0" w:name="_GoBack"/>
-      <w:bookmarkEnd w:id="0"/>
-    </w:p>
-    <w:p>
-      <w:pPr>
-        <w:numPr>
+    </w:p>
+    <w:p>
+      <w:pPr>
+        <w:numPr>
+          <w:ilvl w:val="0"/>
           <w:numId w:val="0"/>
         </w:numPr>
         <w:jc w:val="both"/>
@@ -107,6 +107,7 @@
     <w:p>
       <w:pPr>
         <w:numPr>
+          <w:ilvl w:val="0"/>
           <w:numId w:val="0"/>
         </w:numPr>
         <w:jc w:val="both"/>
@@ -128,6 +129,7 @@
     <w:p>
       <w:pPr>
         <w:numPr>
+          <w:ilvl w:val="0"/>
           <w:numId w:val="0"/>
         </w:numPr>
         <w:jc w:val="both"/>
@@ -171,6 +173,7 @@
     <w:p>
       <w:pPr>
         <w:numPr>
+          <w:ilvl w:val="0"/>
           <w:numId w:val="0"/>
         </w:numPr>
         <w:jc w:val="both"/>
@@ -214,6 +217,7 @@
     <w:p>
       <w:pPr>
         <w:numPr>
+          <w:ilvl w:val="0"/>
           <w:numId w:val="0"/>
         </w:numPr>
         <w:jc w:val="both"/>
@@ -235,6 +239,7 @@
     <w:p>
       <w:pPr>
         <w:numPr>
+          <w:ilvl w:val="0"/>
           <w:numId w:val="0"/>
         </w:numPr>
         <w:ind w:firstLine="140" w:firstLineChars="50"/>
@@ -257,6 +262,7 @@
     <w:p>
       <w:pPr>
         <w:numPr>
+          <w:ilvl w:val="0"/>
           <w:numId w:val="0"/>
         </w:numPr>
         <w:ind w:firstLine="140" w:firstLineChars="50"/>
@@ -279,6 +285,7 @@
     <w:p>
       <w:pPr>
         <w:numPr>
+          <w:ilvl w:val="0"/>
           <w:numId w:val="0"/>
         </w:numPr>
         <w:jc w:val="both"/>
@@ -300,6 +307,7 @@
     <w:p>
       <w:pPr>
         <w:numPr>
+          <w:ilvl w:val="0"/>
           <w:numId w:val="0"/>
         </w:numPr>
         <w:ind w:firstLine="280" w:firstLineChars="100"/>
@@ -322,6 +330,7 @@
     <w:p>
       <w:pPr>
         <w:numPr>
+          <w:ilvl w:val="0"/>
           <w:numId w:val="0"/>
         </w:numPr>
         <w:ind w:firstLine="280" w:firstLineChars="100"/>
@@ -344,6 +353,7 @@
     <w:p>
       <w:pPr>
         <w:numPr>
+          <w:ilvl w:val="0"/>
           <w:numId w:val="0"/>
         </w:numPr>
         <w:jc w:val="both"/>
@@ -365,6 +375,7 @@
     <w:p>
       <w:pPr>
         <w:numPr>
+          <w:ilvl w:val="0"/>
           <w:numId w:val="0"/>
         </w:numPr>
         <w:jc w:val="both"/>
@@ -386,6 +397,7 @@
     <w:p>
       <w:pPr>
         <w:numPr>
+          <w:ilvl w:val="0"/>
           <w:numId w:val="0"/>
         </w:numPr>
         <w:jc w:val="both"/>
@@ -407,6 +419,7 @@
     <w:p>
       <w:pPr>
         <w:numPr>
+          <w:ilvl w:val="0"/>
           <w:numId w:val="0"/>
         </w:numPr>
         <w:jc w:val="both"/>
@@ -428,6 +441,7 @@
     <w:p>
       <w:pPr>
         <w:numPr>
+          <w:ilvl w:val="0"/>
           <w:numId w:val="0"/>
         </w:numPr>
         <w:jc w:val="both"/>
@@ -661,6 +675,133 @@
           </wp:inline>
         </w:drawing>
       </w:r>
+    </w:p>
+    <w:p>
+      <w:pPr>
+        <w:jc w:val="both"/>
+        <w:rPr>
+          <w:rFonts w:hint="default" w:ascii="兰亭黑-简" w:hAnsi="兰亭黑-简" w:eastAsia="兰亭黑-简" w:cs="兰亭黑-简"/>
+          <w:sz w:val="28"/>
+          <w:szCs w:val="28"/>
+        </w:rPr>
+      </w:pPr>
+      <w:r>
+        <w:rPr>
+          <w:rFonts w:hint="default" w:ascii="兰亭黑-简" w:hAnsi="兰亭黑-简" w:eastAsia="兰亭黑-简" w:cs="兰亭黑-简"/>
+          <w:sz w:val="28"/>
+          <w:szCs w:val="28"/>
+        </w:rPr>
+        <w:t>博客页面</w:t>
+      </w:r>
+    </w:p>
+    <w:p>
+      <w:pPr>
+        <w:jc w:val="both"/>
+      </w:pPr>
+      <w:r>
+        <w:drawing>
+          <wp:inline distT="0" distB="0" distL="114300" distR="114300">
+            <wp:extent cx="5270500" cy="2970530"/>
+            <wp:effectExtent l="0" t="0" r="12700" b="1270"/>
+            <wp:docPr id="4" name="图片 1"/>
+            <wp:cNvGraphicFramePr>
+              <a:graphicFrameLocks xmlns:a="http://schemas.openxmlformats.org/drawingml/2006/main" noChangeAspect="1"/>
+            </wp:cNvGraphicFramePr>
+            <a:graphic xmlns:a="http://schemas.openxmlformats.org/drawingml/2006/main">
+              <a:graphicData uri="http://schemas.openxmlformats.org/drawingml/2006/picture">
+                <pic:pic xmlns:pic="http://schemas.openxmlformats.org/drawingml/2006/picture">
+                  <pic:nvPicPr>
+                    <pic:cNvPr id="4" name="图片 1"/>
+                    <pic:cNvPicPr>
+                      <a:picLocks noChangeAspect="1"/>
+                    </pic:cNvPicPr>
+                  </pic:nvPicPr>
+                  <pic:blipFill>
+                    <a:blip r:embed="rId7"/>
+                    <a:stretch>
+                      <a:fillRect/>
+                    </a:stretch>
+                  </pic:blipFill>
+                  <pic:spPr>
+                    <a:xfrm>
+                      <a:off x="0" y="0"/>
+                      <a:ext cx="5270500" cy="2970530"/>
+                    </a:xfrm>
+                    <a:prstGeom prst="rect">
+                      <a:avLst/>
+                    </a:prstGeom>
+                    <a:noFill/>
+                    <a:ln w="9525">
+                      <a:noFill/>
+                    </a:ln>
+                  </pic:spPr>
+                </pic:pic>
+              </a:graphicData>
+            </a:graphic>
+          </wp:inline>
+        </w:drawing>
+      </w:r>
+    </w:p>
+    <w:p>
+      <w:pPr>
+        <w:jc w:val="both"/>
+      </w:pPr>
+      <w:r>
+        <w:t>博客详情页</w:t>
+      </w:r>
+    </w:p>
+    <w:p>
+      <w:pPr>
+        <w:jc w:val="both"/>
+        <w:rPr>
+          <w:rFonts w:hint="eastAsia"/>
+        </w:rPr>
+      </w:pPr>
+      <w:r>
+        <w:drawing>
+          <wp:inline distT="0" distB="0" distL="114300" distR="114300">
+            <wp:extent cx="5270500" cy="2970530"/>
+            <wp:effectExtent l="0" t="0" r="12700" b="1270"/>
+            <wp:docPr id="5" name="图片 2"/>
+            <wp:cNvGraphicFramePr>
+              <a:graphicFrameLocks xmlns:a="http://schemas.openxmlformats.org/drawingml/2006/main" noChangeAspect="1"/>
+            </wp:cNvGraphicFramePr>
+            <a:graphic xmlns:a="http://schemas.openxmlformats.org/drawingml/2006/main">
+              <a:graphicData uri="http://schemas.openxmlformats.org/drawingml/2006/picture">
+                <pic:pic xmlns:pic="http://schemas.openxmlformats.org/drawingml/2006/picture">
+                  <pic:nvPicPr>
+                    <pic:cNvPr id="5" name="图片 2"/>
+                    <pic:cNvPicPr>
+                      <a:picLocks noChangeAspect="1"/>
+                    </pic:cNvPicPr>
+                  </pic:nvPicPr>
+                  <pic:blipFill>
+                    <a:blip r:embed="rId8"/>
+                    <a:stretch>
+                      <a:fillRect/>
+                    </a:stretch>
+                  </pic:blipFill>
+                  <pic:spPr>
+                    <a:xfrm>
+                      <a:off x="0" y="0"/>
+                      <a:ext cx="5270500" cy="2970530"/>
+                    </a:xfrm>
+                    <a:prstGeom prst="rect">
+                      <a:avLst/>
+                    </a:prstGeom>
+                    <a:noFill/>
+                    <a:ln w="9525">
+                      <a:noFill/>
+                    </a:ln>
+                  </pic:spPr>
+                </pic:pic>
+              </a:graphicData>
+            </a:graphic>
+          </wp:inline>
+        </w:drawing>
+      </w:r>
+      <w:bookmarkStart w:id="0" w:name="_GoBack"/>
+      <w:bookmarkEnd w:id="0"/>
     </w:p>
     <w:sectPr>
       <w:pgSz w:w="11906" w:h="16838"/>

</xml_diff>